<commit_message>
add unrealircd incident response, fix proftpd
</commit_message>
<xml_diff>
--- a/Domaci 2/proftpd.docx
+++ b/Domaci 2/proftpd.docx
@@ -67,7 +67,6 @@
           <w:color w:val="000000"/>
           <w:sz w:val="24"/>
           <w:szCs w:val="24"/>
-          <w:lang w:val="en-US"/>
         </w:rPr>
       </w:pPr>
       <w:r>
@@ -77,7 +76,6 @@
           <w:color w:val="000000"/>
           <w:sz w:val="24"/>
           <w:szCs w:val="24"/>
-          <w:lang w:val="en-US"/>
         </w:rPr>
         <w:t>1.</w:t>
       </w:r>
@@ -103,7 +101,6 @@
           <w:color w:val="000000"/>
           <w:sz w:val="24"/>
           <w:szCs w:val="24"/>
-          <w:lang w:val="en-US"/>
         </w:rPr>
       </w:pPr>
     </w:p>
@@ -162,7 +159,6 @@
           <w:rFonts w:eastAsia="Times New Roman"/>
           <w:color w:val="000000"/>
           <w:bdr w:val="none" w:sz="0" w:space="0" w:color="auto" w:frame="1"/>
-          <w:lang w:val="en-US"/>
         </w:rPr>
       </w:pPr>
       <w:r>
@@ -183,7 +179,6 @@
           <w:rFonts w:eastAsia="Times New Roman"/>
           <w:color w:val="000000"/>
           <w:bdr w:val="none" w:sz="0" w:space="0" w:color="auto" w:frame="1"/>
-          <w:lang w:val="en-US"/>
         </w:rPr>
         <w:t>Mod_copy modul u ProFTPD 1.3.5 dozvoljava udaljeni</w:t>
       </w:r>
@@ -192,7 +187,6 @@
           <w:rFonts w:eastAsia="Times New Roman"/>
           <w:color w:val="000000"/>
           <w:bdr w:val="none" w:sz="0" w:space="0" w:color="auto" w:frame="1"/>
-          <w:lang w:val="en-US"/>
         </w:rPr>
         <w:t xml:space="preserve">m napadačima da čitaju i pišu u </w:t>
       </w:r>
@@ -201,7 +195,6 @@
           <w:rFonts w:eastAsia="Times New Roman"/>
           <w:color w:val="000000"/>
           <w:bdr w:val="none" w:sz="0" w:space="0" w:color="auto" w:frame="1"/>
-          <w:lang w:val="en-US"/>
         </w:rPr>
         <w:t>proizvoljne datoteke putem komandi "site cpfr" i "site cpto".</w:t>
       </w:r>
@@ -209,9 +202,6 @@
     <w:p>
       <w:pPr>
         <w:spacing w:before="240" w:after="240"/>
-        <w:rPr>
-          <w:lang w:val="en-US"/>
-        </w:rPr>
       </w:pPr>
       <w:r>
         <w:t xml:space="preserve">1.2 </w:t>
@@ -248,129 +238,66 @@
         <w:br/>
       </w:r>
       <w:r>
-        <w:rPr>
-          <w:lang w:val="en-US"/>
-        </w:rPr>
         <w:t xml:space="preserve">Ovaj modul koristi SITE CPFR/CPTO </w:t>
       </w:r>
       <w:r>
-        <w:rPr>
-          <w:lang w:val="en-US"/>
-        </w:rPr>
         <w:t>mod_copy</w:t>
       </w:r>
       <w:r>
-        <w:rPr>
-          <w:lang w:val="en-US"/>
-        </w:rPr>
         <w:t xml:space="preserve"> u ProFTPD verziji 1.3.5.</w:t>
       </w:r>
       <w:r>
-        <w:rPr>
-          <w:lang w:val="en-US"/>
-        </w:rPr>
         <w:t xml:space="preserve"> Klijent </w:t>
       </w:r>
       <w:r>
-        <w:rPr>
-          <w:lang w:val="en-US"/>
-        </w:rPr>
         <w:t>koji nije autentifikovan može iskoristiti ove komande za kopiranje datoteka sa bilo kog</w:t>
       </w:r>
       <w:r>
-        <w:rPr>
-          <w:lang w:val="en-US"/>
-        </w:rPr>
         <w:t xml:space="preserve"> dela</w:t>
       </w:r>
       <w:r>
-        <w:rPr>
-          <w:lang w:val="en-US"/>
-        </w:rPr>
         <w:t xml:space="preserve"> sistema na izabrano odredište. Komande za kopiranje se izvršavaju sa</w:t>
       </w:r>
       <w:r>
-        <w:rPr>
-          <w:lang w:val="en-US"/>
-        </w:rPr>
         <w:t xml:space="preserve"> pravima</w:t>
       </w:r>
       <w:r>
-        <w:rPr>
-          <w:lang w:val="en-US"/>
-        </w:rPr>
         <w:t xml:space="preserve"> ProFTPD </w:t>
       </w:r>
       <w:r>
-        <w:rPr>
-          <w:lang w:val="en-US"/>
-        </w:rPr>
         <w:t>servisa</w:t>
       </w:r>
       <w:r>
-        <w:rPr>
-          <w:lang w:val="en-US"/>
-        </w:rPr>
         <w:t>, koja podrazumevano radi pod privilegijama</w:t>
       </w:r>
       <w:r>
-        <w:rPr>
-          <w:lang w:val="en-US"/>
-        </w:rPr>
         <w:t xml:space="preserve"> nobody</w:t>
       </w:r>
       <w:r>
-        <w:rPr>
-          <w:lang w:val="en-US"/>
-        </w:rPr>
         <w:t xml:space="preserve"> korisnik</w:t>
       </w:r>
       <w:r>
-        <w:rPr>
-          <w:lang w:val="en-US"/>
-        </w:rPr>
         <w:t>a. Koristi se</w:t>
       </w:r>
       <w:r>
-        <w:rPr>
-          <w:lang w:val="en-US"/>
-        </w:rPr>
         <w:t xml:space="preserve"> /proc/self/cmdline za kopiranje PHP </w:t>
       </w:r>
       <w:r>
-        <w:rPr>
-          <w:lang w:val="en-US"/>
-        </w:rPr>
         <w:t>payload-a</w:t>
       </w:r>
       <w:r>
-        <w:rPr>
-          <w:lang w:val="en-US"/>
-        </w:rPr>
         <w:t xml:space="preserve"> </w:t>
       </w:r>
       <w:r>
-        <w:rPr>
-          <w:lang w:val="en-US"/>
-        </w:rPr>
         <w:t>cime se omogucava</w:t>
       </w:r>
       <w:r>
-        <w:rPr>
-          <w:lang w:val="en-US"/>
-        </w:rPr>
         <w:t xml:space="preserve"> </w:t>
       </w:r>
       <w:r>
-        <w:rPr>
-          <w:lang w:val="en-US"/>
-        </w:rPr>
         <w:t xml:space="preserve">remote izvrsavanje </w:t>
       </w:r>
       <w:r>
-        <w:rPr>
-          <w:lang w:val="en-US"/>
-        </w:rPr>
         <w:t>PHP koda.</w:t>
       </w:r>
     </w:p>
@@ -409,9 +336,6 @@
     <w:p>
       <w:pPr>
         <w:spacing w:before="240" w:after="240"/>
-        <w:rPr>
-          <w:lang/>
-        </w:rPr>
       </w:pPr>
       <w:r>
         <w:t xml:space="preserve">2.1 </w:t>
@@ -441,13 +365,7 @@
         <w:t xml:space="preserve"> i </w:t>
       </w:r>
       <w:r>
-        <w:t>da servis bude pokrenut</w:t>
-      </w:r>
-      <w:r>
-        <w:rPr>
-          <w:lang/>
-        </w:rPr>
-        <w:t>.</w:t>
+        <w:t>da servis bude pokrenut.</w:t>
       </w:r>
     </w:p>
     <w:p>
@@ -526,7 +444,6 @@
         <w:rPr>
           <w:b/>
           <w:bCs/>
-          <w:lang w:val="en-US"/>
         </w:rPr>
       </w:pPr>
       <w:r>
@@ -535,38 +452,22 @@
       <w:r>
         <w:rPr>
           <w:bCs/>
-          <w:lang w:val="en-US"/>
         </w:rPr>
         <w:t>CVE-2015-3306</w:t>
       </w:r>
       <w:r>
-        <w:rPr>
-          <w:lang w:val="en-US"/>
-        </w:rPr>
         <w:t xml:space="preserve"> &gt; use unix/ftp/proftpd_modcopy_exec</w:t>
       </w:r>
       <w:r>
-        <w:rPr>
-          <w:lang w:val="en-US"/>
-        </w:rPr>
         <w:t xml:space="preserve"> &gt; o</w:t>
       </w:r>
       <w:r>
-        <w:rPr>
-          <w:lang w:val="en-US"/>
-        </w:rPr>
         <w:t>ptions &gt; set rhost 192.168.1.105</w:t>
       </w:r>
       <w:r>
-        <w:rPr>
-          <w:lang w:val="en-US"/>
-        </w:rPr>
         <w:t xml:space="preserve"> &gt; </w:t>
       </w:r>
       <w:r>
-        <w:rPr>
-          <w:lang w:val="en-US"/>
-        </w:rPr>
         <w:t>exploit</w:t>
       </w:r>
     </w:p>
@@ -596,7 +497,6 @@
       <w:r>
         <w:rPr>
           <w:noProof/>
-          <w:lang w:val="en-US"/>
         </w:rPr>
         <w:drawing>
           <wp:inline distT="0" distB="0" distL="0" distR="0">
@@ -677,7 +577,6 @@
       <w:r>
         <w:rPr>
           <w:noProof/>
-          <w:lang w:val="en-US"/>
         </w:rPr>
         <w:drawing>
           <wp:inline distT="0" distB="0" distL="0" distR="0">
@@ -823,7 +722,6 @@
       <w:r>
         <w:rPr>
           <w:noProof/>
-          <w:lang w:val="en-US"/>
         </w:rPr>
         <w:drawing>
           <wp:inline distT="0" distB="0" distL="0" distR="0">
@@ -896,18 +794,9 @@
       <w:pPr>
         <w:spacing w:before="240" w:after="240"/>
         <w:contextualSpacing/>
-        <w:rPr>
-          <w:lang/>
-        </w:rPr>
-      </w:pPr>
-      <w:r>
-        <w:t>Na target ma</w:t>
-      </w:r>
-      <w:r>
-        <w:rPr>
-          <w:lang/>
-        </w:rPr>
-        <w:t>šini je instaliran Wazuh-Agent i podešena je env varijabla (</w:t>
+      </w:pPr>
+      <w:r>
+        <w:t>Na target mašini je instaliran Wazuh-Agent i podešena je env varijabla (</w:t>
       </w:r>
       <w:r>
         <w:rPr>
@@ -934,9 +823,6 @@
         <w:t>" apt-get install wazuh-agent</w:t>
       </w:r>
       <w:r>
-        <w:rPr>
-          <w:lang/>
-        </w:rPr>
         <w:t>) koja kreira vezu između agenta i Wazuh Manager-a.</w:t>
       </w:r>
     </w:p>
@@ -944,14 +830,8 @@
       <w:pPr>
         <w:spacing w:before="240" w:after="240"/>
         <w:contextualSpacing/>
-        <w:rPr>
-          <w:lang/>
-        </w:rPr>
-      </w:pPr>
-      <w:r>
-        <w:rPr>
-          <w:lang/>
-        </w:rPr>
+      </w:pPr>
+      <w:r>
         <w:lastRenderedPageBreak/>
         <w:pict>
           <v:shapetype id="_x0000_t75" coordsize="21600,21600" o:spt="75" o:preferrelative="t" path="m@4@5l@4@11@9@11@9@5xe" filled="f" stroked="f">
@@ -985,7 +865,6 @@
         <w:contextualSpacing/>
         <w:rPr>
           <w:b/>
-          <w:lang w:val="en-US"/>
         </w:rPr>
       </w:pPr>
       <w:r>
@@ -1001,7 +880,6 @@
       <w:r>
         <w:rPr>
           <w:b/>
-          <w:lang w:val="en-US"/>
         </w:rPr>
         <w:t>/var/log/apache2/access.log</w:t>
       </w:r>
@@ -1010,9 +888,6 @@
       <w:pPr>
         <w:spacing w:before="240" w:after="240"/>
         <w:contextualSpacing/>
-        <w:rPr>
-          <w:lang w:val="en-US"/>
-        </w:rPr>
       </w:pPr>
     </w:p>
     <w:p>
@@ -1053,7 +928,6 @@
       <w:r>
         <w:rPr>
           <w:noProof/>
-          <w:lang w:val="en-US"/>
         </w:rPr>
         <w:drawing>
           <wp:inline distT="0" distB="0" distL="0" distR="0">
@@ -1100,7 +974,6 @@
       <w:r>
         <w:rPr>
           <w:noProof/>
-          <w:lang w:val="en-US"/>
         </w:rPr>
         <w:lastRenderedPageBreak/>
         <w:drawing>
@@ -1281,7 +1154,6 @@
       <w:r>
         <w:rPr>
           <w:noProof/>
-          <w:lang w:val="en-US"/>
         </w:rPr>
         <w:drawing>
           <wp:inline distT="0" distB="0" distL="0" distR="0">
@@ -1356,11 +1228,14 @@
       <w:bookmarkStart w:id="5" w:name="_GoBack"/>
       <w:bookmarkEnd w:id="5"/>
       <w:r>
+        <w:rPr>
+          <w:noProof/>
+        </w:rPr>
         <w:drawing>
           <wp:inline distT="0" distB="0" distL="0" distR="0">
-            <wp:extent cx="5943600" cy="3360420"/>
+            <wp:extent cx="5943600" cy="2867660"/>
             <wp:effectExtent l="19050" t="0" r="0" b="0"/>
-            <wp:docPr id="6" name="Picture 4" descr="Screenshot_28.png"/>
+            <wp:docPr id="8" name="Picture 7" descr="Screenshot_47.png"/>
             <wp:cNvGraphicFramePr>
               <a:graphicFrameLocks xmlns:a="http://schemas.openxmlformats.org/drawingml/2006/main" noChangeAspect="1"/>
             </wp:cNvGraphicFramePr>
@@ -1368,11 +1243,11 @@
               <a:graphicData uri="http://schemas.openxmlformats.org/drawingml/2006/picture">
                 <pic:pic xmlns:pic="http://schemas.openxmlformats.org/drawingml/2006/picture">
                   <pic:nvPicPr>
-                    <pic:cNvPr id="0" name="Screenshot_28.png"/>
+                    <pic:cNvPr id="0" name="Screenshot_47.png"/>
                     <pic:cNvPicPr/>
                   </pic:nvPicPr>
                   <pic:blipFill>
-                    <a:blip r:embed="rId14" cstate="print"/>
+                    <a:blip r:embed="rId15" cstate="print"/>
                     <a:stretch>
                       <a:fillRect/>
                     </a:stretch>
@@ -1380,7 +1255,7 @@
                   <pic:spPr>
                     <a:xfrm>
                       <a:off x="0" y="0"/>
-                      <a:ext cx="5943600" cy="3360420"/>
+                      <a:ext cx="5943600" cy="2867660"/>
                     </a:xfrm>
                     <a:prstGeom prst="rect">
                       <a:avLst/>
@@ -1532,7 +1407,7 @@
         <w:rFonts w:ascii="Arial" w:eastAsia="Arial" w:hAnsi="Arial" w:cs="Arial"/>
         <w:sz w:val="22"/>
         <w:szCs w:val="22"/>
-        <w:lang w:eastAsia="en-US" w:bidi="ar-SA"/>
+        <w:lang w:val="en-US" w:eastAsia="en-US" w:bidi="ar-SA"/>
       </w:rPr>
     </w:rPrDefault>
     <w:pPrDefault>
@@ -1784,6 +1659,7 @@
   <w:style w:type="character" w:default="1" w:styleId="DefaultParagraphFont">
     <w:name w:val="Default Paragraph Font"/>
     <w:uiPriority w:val="1"/>
+    <w:semiHidden/>
     <w:unhideWhenUsed/>
   </w:style>
   <w:style w:type="table" w:default="1" w:styleId="TableNormal">

</xml_diff>